<commit_message>
vamo q se puede
</commit_message>
<xml_diff>
--- a/Sistema de Reportes de Telemetria para Aguas Nuevas S.docx
+++ b/Sistema de Reportes de Telemetria para Aguas Nuevas S.docx
@@ -7,13 +7,14 @@
         <w:pStyle w:val="Ttulo1"/>
       </w:pPr>
       <w:r>
+        <w:t xml:space="preserve">Diseño y desarrollo de un </w:t>
+      </w:r>
+      <w:r>
         <w:t xml:space="preserve">Sistema de Reportes de </w:t>
       </w:r>
-      <w:proofErr w:type="spellStart"/>
-      <w:r>
-        <w:t>Telemetria</w:t>
-      </w:r>
-      <w:proofErr w:type="spellEnd"/>
+      <w:r>
+        <w:t>Telemetría</w:t>
+      </w:r>
       <w:r>
         <w:t xml:space="preserve"> para Aguas Nuevas S. A.</w:t>
       </w:r>
@@ -44,10 +45,7 @@
         <w:t xml:space="preserve"> S. A.</w:t>
       </w:r>
       <w:r>
-        <w:t xml:space="preserve"> y </w:t>
-      </w:r>
-      <w:r>
-        <w:t>en sus cuatro filiales (Aguas Altiplano, Aguas Nueva Atacama, Aguas Araucanía, y Aguas Magallanes)</w:t>
+        <w:t xml:space="preserve"> y en sus cuatro filiales (Aguas Altiplano, Aguas Nueva Atacama, Aguas Araucanía, y Aguas Magallanes)</w:t>
       </w:r>
       <w:r>
         <w:t xml:space="preserve"> se implementó</w:t>
@@ -182,9 +180,216 @@
       <w:r>
         <w:t>.</w:t>
       </w:r>
+    </w:p>
+    <w:p>
+      <w:r>
+        <w:br w:type="page"/>
+      </w:r>
+    </w:p>
+    <w:p>
+      <w:pPr>
+        <w:pStyle w:val="Subttulo"/>
+      </w:pPr>
+      <w:r>
+        <w:lastRenderedPageBreak/>
+        <w:t>Descripción General</w:t>
+      </w:r>
+    </w:p>
+    <w:p/>
+    <w:p>
+      <w:r>
+        <w:t xml:space="preserve">La falta de un Sistema de Reportes de </w:t>
+      </w:r>
+      <w:r>
+        <w:t>Telemetría</w:t>
+      </w:r>
+      <w:r>
+        <w:t xml:space="preserve"> es la fuente de variados problemas </w:t>
+      </w:r>
+      <w:r>
+        <w:t xml:space="preserve">que desemboca en la generación de este proyecto que busca resolver principalmente </w:t>
+      </w:r>
+      <w:r>
+        <w:t>el desarrollo de un sistema que permita la consulta de datos de todas las implementaciones de Telemetría de las compañías conformantes del grupo Aguas Nuevas. Para esto era necesario diseñar la forma en que se construiría una</w:t>
+      </w:r>
+      <w:r>
+        <w:t xml:space="preserve"> integración de base de datos</w:t>
+      </w:r>
+      <w:r>
+        <w:t xml:space="preserve"> para la unificación de la forma de obtención de datos</w:t>
+      </w:r>
+      <w:r>
+        <w:t>, diseñar y desarrollar un sistema que se adapte al ecosistema de software utilizado por la compañía</w:t>
+      </w:r>
+      <w:r>
+        <w:t xml:space="preserve"> adaptándose a sus estándares</w:t>
+      </w:r>
+      <w:r>
+        <w:t>, diseñar e implementar un modelo de base de datos para la configuración del sistema</w:t>
+      </w:r>
+      <w:r>
+        <w:t xml:space="preserve"> que permita a los usuarios con diferentes roles poder realizar control sobre este</w:t>
+      </w:r>
+      <w:r>
+        <w:t>,</w:t>
+      </w:r>
+      <w:r>
+        <w:t xml:space="preserve"> integrarse al sistema de ADFS de la compañía,</w:t>
+      </w:r>
+      <w:r>
+        <w:t xml:space="preserve"> </w:t>
+      </w:r>
+      <w:r>
+        <w:t xml:space="preserve">diseñar un interfaz gráfica agradable a la vista, responsiva y con bajo consumo de recursos puesto que uno de los requerimientos principales es que el consumo del software final debería poder usarse desde dispositivos móviles. </w:t>
+      </w:r>
+      <w:r>
+        <w:t xml:space="preserve">Otro problema a resolver es la fragmentación de acceso a la información por parte de los diversos sistemas implementados hasta ahora el software </w:t>
+      </w:r>
+      <w:proofErr w:type="spellStart"/>
+      <w:r>
+        <w:t>disponibilizado</w:t>
+      </w:r>
+      <w:proofErr w:type="spellEnd"/>
+      <w:r>
+        <w:t xml:space="preserve"> por empresas externas no habían podido resolver, es decir, unificar la forma de trabajo en torno a los datos generados por telemetría en todas las compañías de Aguas Nuevas puesto que hasta la fecha cada una de ellas implementaba un solución distinta lo que generaba incompatibilidad entre reportes lo que provocaba dificultades al momento de tomar decisiones. Otro problema</w:t>
+      </w:r>
+      <w:r>
+        <w:t xml:space="preserve"> que busca resolver este proyecto es la accesibilidad de la información para personal técnico, puesto que hasta la fecha de la implementación para acceder a la información de telemetría el personal no técnico debía generar una petición a la gerencia de operaciones. </w:t>
+      </w:r>
+    </w:p>
+    <w:p>
+      <w:pPr>
+        <w:pStyle w:val="Subttulo"/>
+      </w:pPr>
+      <w:r>
+        <w:lastRenderedPageBreak/>
+        <w:t>Objetivo General</w:t>
+      </w:r>
+    </w:p>
+    <w:p/>
+    <w:p>
+      <w:r>
+        <w:t>Diseñar e implementar un sistema que permita</w:t>
+      </w:r>
+      <w:r>
+        <w:t xml:space="preserve"> la </w:t>
+      </w:r>
+      <w:r>
+        <w:t>estandarización</w:t>
+      </w:r>
+      <w:r>
+        <w:t xml:space="preserve"> y</w:t>
+      </w:r>
+      <w:r>
+        <w:t xml:space="preserve"> el acceso a los datos de todas las implementaciones de Telemetría </w:t>
+      </w:r>
+      <w:r>
+        <w:t xml:space="preserve"> de Aguas Nuevas para que todos </w:t>
+      </w:r>
+      <w:r>
+        <w:t xml:space="preserve">los usuarios del Active </w:t>
+      </w:r>
+      <w:proofErr w:type="spellStart"/>
+      <w:r>
+        <w:t>Directory</w:t>
+      </w:r>
+      <w:proofErr w:type="spellEnd"/>
+      <w:r>
+        <w:t xml:space="preserve"> de la compañía</w:t>
+      </w:r>
+      <w:r>
+        <w:t xml:space="preserve"> tengan acceso a esta</w:t>
+      </w:r>
+      <w:r>
+        <w:t xml:space="preserve"> </w:t>
+      </w:r>
+      <w:r>
+        <w:t>con un diseño responsivo, escalable y accesible desde dispositivos móviles.</w:t>
+      </w:r>
+      <w:r>
+        <w:t xml:space="preserve"> </w:t>
+      </w:r>
+    </w:p>
+    <w:p/>
+    <w:p>
+      <w:pPr>
+        <w:pStyle w:val="Subttulo"/>
+      </w:pPr>
+      <w:r>
+        <w:t>Objetivos Específicos</w:t>
+      </w:r>
+    </w:p>
+    <w:p/>
+    <w:p>
+      <w:pPr>
+        <w:pStyle w:val="Prrafodelista"/>
+        <w:numPr>
+          <w:ilvl w:val="0"/>
+          <w:numId w:val="7"/>
+        </w:numPr>
+      </w:pPr>
+      <w:r>
+        <w:t>Diseñar una integración entre todas las base de datos de cada una de las implementaciones de Telemetría en un sola Web API.</w:t>
+      </w:r>
+    </w:p>
+    <w:p>
+      <w:pPr>
+        <w:pStyle w:val="Prrafodelista"/>
+        <w:numPr>
+          <w:ilvl w:val="0"/>
+          <w:numId w:val="7"/>
+        </w:numPr>
+      </w:pPr>
+      <w:r>
+        <w:t>Diseñar e implementar una base de datos que alimente toda la configuración del sistema para que sea completamente parametrizable.</w:t>
+      </w:r>
+    </w:p>
+    <w:p>
+      <w:pPr>
+        <w:pStyle w:val="Prrafodelista"/>
+        <w:numPr>
+          <w:ilvl w:val="0"/>
+          <w:numId w:val="7"/>
+        </w:numPr>
+      </w:pPr>
+      <w:r>
+        <w:t>Investigar e implementar software capaz de manejar mucha carga de datos en un entorno WEB sin comprometer el rendimiento.</w:t>
+      </w:r>
+    </w:p>
+    <w:p>
+      <w:pPr>
+        <w:pStyle w:val="Prrafodelista"/>
+        <w:numPr>
+          <w:ilvl w:val="0"/>
+          <w:numId w:val="7"/>
+        </w:numPr>
+      </w:pPr>
+      <w:r>
+        <w:t>Diseñar un entorno grafico responsivo que permita la utilización de la herramienta desde dispositivos móviles.</w:t>
+      </w:r>
+    </w:p>
+    <w:p>
+      <w:pPr>
+        <w:pStyle w:val="Prrafodelista"/>
+        <w:numPr>
+          <w:ilvl w:val="0"/>
+          <w:numId w:val="7"/>
+        </w:numPr>
+      </w:pPr>
+      <w:r>
+        <w:t>Realizar test de carga en los servidores para poder escalar el consumo de hardware requerido.</w:t>
+      </w:r>
+    </w:p>
+    <w:p>
+      <w:r>
+        <w:br w:type="page"/>
+      </w:r>
+    </w:p>
+    <w:p>
       <w:bookmarkStart w:id="0" w:name="_GoBack"/>
       <w:bookmarkEnd w:id="0"/>
     </w:p>
+    <w:p/>
     <w:sectPr>
       <w:pgSz w:w="12240" w:h="15840" w:code="1"/>
       <w:pgMar w:top="1417" w:right="1701" w:bottom="1417" w:left="1701" w:header="708" w:footer="708" w:gutter="0"/>
@@ -198,6 +403,119 @@
 <file path=word/numbering.xml><?xml version="1.0" encoding="utf-8"?>
 <w:numbering xmlns:wpc="http://schemas.microsoft.com/office/word/2010/wordprocessingCanvas" xmlns:mc="http://schemas.openxmlformats.org/markup-compatibility/2006" xmlns:o="urn:schemas-microsoft-com:office:office" xmlns:r="http://schemas.openxmlformats.org/officeDocument/2006/relationships" xmlns:m="http://schemas.openxmlformats.org/officeDocument/2006/math" xmlns:v="urn:schemas-microsoft-com:vml" xmlns:wp14="http://schemas.microsoft.com/office/word/2010/wordprocessingDrawing" xmlns:wp="http://schemas.openxmlformats.org/drawingml/2006/wordprocessingDrawing" xmlns:w10="urn:schemas-microsoft-com:office:word" xmlns:w="http://schemas.openxmlformats.org/wordprocessingml/2006/main" xmlns:w14="http://schemas.microsoft.com/office/word/2010/wordml" xmlns:w15="http://schemas.microsoft.com/office/word/2012/wordml" xmlns:wpg="http://schemas.microsoft.com/office/word/2010/wordprocessingGroup" xmlns:wpi="http://schemas.microsoft.com/office/word/2010/wordprocessingInk" xmlns:wne="http://schemas.microsoft.com/office/word/2006/wordml" xmlns:wps="http://schemas.microsoft.com/office/word/2010/wordprocessingShape" mc:Ignorable="w14 w15 wp14">
   <w:abstractNum w:abstractNumId="0" w15:restartNumberingAfterBreak="0">
+    <w:nsid w:val="1FC32270"/>
+    <w:multiLevelType w:val="hybridMultilevel"/>
+    <w:tmpl w:val="A5427E96"/>
+    <w:lvl w:ilvl="0" w:tplc="D3C00A22">
+      <w:start w:val="1"/>
+      <w:numFmt w:val="bullet"/>
+      <w:lvlText w:val=""/>
+      <w:lvlJc w:val="left"/>
+      <w:pPr>
+        <w:ind w:left="720" w:hanging="360"/>
+      </w:pPr>
+      <w:rPr>
+        <w:rFonts w:ascii="Symbol" w:hAnsi="Symbol" w:hint="default"/>
+      </w:rPr>
+    </w:lvl>
+    <w:lvl w:ilvl="1" w:tplc="340A0003" w:tentative="1">
+      <w:start w:val="1"/>
+      <w:numFmt w:val="bullet"/>
+      <w:lvlText w:val="o"/>
+      <w:lvlJc w:val="left"/>
+      <w:pPr>
+        <w:ind w:left="1440" w:hanging="360"/>
+      </w:pPr>
+      <w:rPr>
+        <w:rFonts w:ascii="Courier New" w:hAnsi="Courier New" w:cs="Courier New" w:hint="default"/>
+      </w:rPr>
+    </w:lvl>
+    <w:lvl w:ilvl="2" w:tplc="340A0005" w:tentative="1">
+      <w:start w:val="1"/>
+      <w:numFmt w:val="bullet"/>
+      <w:lvlText w:val=""/>
+      <w:lvlJc w:val="left"/>
+      <w:pPr>
+        <w:ind w:left="2160" w:hanging="360"/>
+      </w:pPr>
+      <w:rPr>
+        <w:rFonts w:ascii="Wingdings" w:hAnsi="Wingdings" w:hint="default"/>
+      </w:rPr>
+    </w:lvl>
+    <w:lvl w:ilvl="3" w:tplc="340A0001" w:tentative="1">
+      <w:start w:val="1"/>
+      <w:numFmt w:val="bullet"/>
+      <w:lvlText w:val=""/>
+      <w:lvlJc w:val="left"/>
+      <w:pPr>
+        <w:ind w:left="2880" w:hanging="360"/>
+      </w:pPr>
+      <w:rPr>
+        <w:rFonts w:ascii="Symbol" w:hAnsi="Symbol" w:hint="default"/>
+      </w:rPr>
+    </w:lvl>
+    <w:lvl w:ilvl="4" w:tplc="340A0003" w:tentative="1">
+      <w:start w:val="1"/>
+      <w:numFmt w:val="bullet"/>
+      <w:lvlText w:val="o"/>
+      <w:lvlJc w:val="left"/>
+      <w:pPr>
+        <w:ind w:left="3600" w:hanging="360"/>
+      </w:pPr>
+      <w:rPr>
+        <w:rFonts w:ascii="Courier New" w:hAnsi="Courier New" w:cs="Courier New" w:hint="default"/>
+      </w:rPr>
+    </w:lvl>
+    <w:lvl w:ilvl="5" w:tplc="340A0005" w:tentative="1">
+      <w:start w:val="1"/>
+      <w:numFmt w:val="bullet"/>
+      <w:lvlText w:val=""/>
+      <w:lvlJc w:val="left"/>
+      <w:pPr>
+        <w:ind w:left="4320" w:hanging="360"/>
+      </w:pPr>
+      <w:rPr>
+        <w:rFonts w:ascii="Wingdings" w:hAnsi="Wingdings" w:hint="default"/>
+      </w:rPr>
+    </w:lvl>
+    <w:lvl w:ilvl="6" w:tplc="340A0001" w:tentative="1">
+      <w:start w:val="1"/>
+      <w:numFmt w:val="bullet"/>
+      <w:lvlText w:val=""/>
+      <w:lvlJc w:val="left"/>
+      <w:pPr>
+        <w:ind w:left="5040" w:hanging="360"/>
+      </w:pPr>
+      <w:rPr>
+        <w:rFonts w:ascii="Symbol" w:hAnsi="Symbol" w:hint="default"/>
+      </w:rPr>
+    </w:lvl>
+    <w:lvl w:ilvl="7" w:tplc="340A0003" w:tentative="1">
+      <w:start w:val="1"/>
+      <w:numFmt w:val="bullet"/>
+      <w:lvlText w:val="o"/>
+      <w:lvlJc w:val="left"/>
+      <w:pPr>
+        <w:ind w:left="5760" w:hanging="360"/>
+      </w:pPr>
+      <w:rPr>
+        <w:rFonts w:ascii="Courier New" w:hAnsi="Courier New" w:cs="Courier New" w:hint="default"/>
+      </w:rPr>
+    </w:lvl>
+    <w:lvl w:ilvl="8" w:tplc="340A0005" w:tentative="1">
+      <w:start w:val="1"/>
+      <w:numFmt w:val="bullet"/>
+      <w:lvlText w:val=""/>
+      <w:lvlJc w:val="left"/>
+      <w:pPr>
+        <w:ind w:left="6480" w:hanging="360"/>
+      </w:pPr>
+      <w:rPr>
+        <w:rFonts w:ascii="Wingdings" w:hAnsi="Wingdings" w:hint="default"/>
+      </w:rPr>
+    </w:lvl>
+  </w:abstractNum>
+  <w:abstractNum w:abstractNumId="1" w15:restartNumberingAfterBreak="0">
     <w:nsid w:val="22460AFE"/>
     <w:multiLevelType w:val="multilevel"/>
     <w:tmpl w:val="2A60144A"/>
@@ -310,7 +628,7 @@
       </w:rPr>
     </w:lvl>
   </w:abstractNum>
-  <w:abstractNum w:abstractNumId="1" w15:restartNumberingAfterBreak="0">
+  <w:abstractNum w:abstractNumId="2" w15:restartNumberingAfterBreak="0">
     <w:nsid w:val="3C3C1A21"/>
     <w:multiLevelType w:val="multilevel"/>
     <w:tmpl w:val="4B1A71DE"/>
@@ -423,7 +741,7 @@
       </w:rPr>
     </w:lvl>
   </w:abstractNum>
-  <w:abstractNum w:abstractNumId="2" w15:restartNumberingAfterBreak="0">
+  <w:abstractNum w:abstractNumId="3" w15:restartNumberingAfterBreak="0">
     <w:nsid w:val="4DB276DC"/>
     <w:multiLevelType w:val="hybridMultilevel"/>
     <w:tmpl w:val="6066ABA6"/>
@@ -509,7 +827,7 @@
       </w:pPr>
     </w:lvl>
   </w:abstractNum>
-  <w:abstractNum w:abstractNumId="3" w15:restartNumberingAfterBreak="0">
+  <w:abstractNum w:abstractNumId="4" w15:restartNumberingAfterBreak="0">
     <w:nsid w:val="674D309E"/>
     <w:multiLevelType w:val="multilevel"/>
     <w:tmpl w:val="A30812B2"/>
@@ -630,7 +948,7 @@
       </w:rPr>
     </w:lvl>
   </w:abstractNum>
-  <w:abstractNum w:abstractNumId="4" w15:restartNumberingAfterBreak="0">
+  <w:abstractNum w:abstractNumId="5" w15:restartNumberingAfterBreak="0">
     <w:nsid w:val="78354D9C"/>
     <w:multiLevelType w:val="hybridMultilevel"/>
     <w:tmpl w:val="26224872"/>
@@ -717,7 +1035,7 @@
       </w:pPr>
     </w:lvl>
   </w:abstractNum>
-  <w:abstractNum w:abstractNumId="5" w15:restartNumberingAfterBreak="0">
+  <w:abstractNum w:abstractNumId="6" w15:restartNumberingAfterBreak="0">
     <w:nsid w:val="7E926990"/>
     <w:multiLevelType w:val="hybridMultilevel"/>
     <w:tmpl w:val="1A904F28"/>
@@ -805,22 +1123,25 @@
     </w:lvl>
   </w:abstractNum>
   <w:num w:numId="1">
-    <w:abstractNumId w:val="0"/>
+    <w:abstractNumId w:val="1"/>
   </w:num>
   <w:num w:numId="2">
+    <w:abstractNumId w:val="4"/>
+  </w:num>
+  <w:num w:numId="3">
     <w:abstractNumId w:val="3"/>
   </w:num>
-  <w:num w:numId="3">
+  <w:num w:numId="4">
+    <w:abstractNumId w:val="5"/>
+  </w:num>
+  <w:num w:numId="5">
+    <w:abstractNumId w:val="6"/>
+  </w:num>
+  <w:num w:numId="6">
     <w:abstractNumId w:val="2"/>
   </w:num>
-  <w:num w:numId="4">
-    <w:abstractNumId w:val="4"/>
-  </w:num>
-  <w:num w:numId="5">
-    <w:abstractNumId w:val="5"/>
-  </w:num>
-  <w:num w:numId="6">
-    <w:abstractNumId w:val="1"/>
+  <w:num w:numId="7">
+    <w:abstractNumId w:val="0"/>
   </w:num>
 </w:numbering>
 </file>
@@ -2072,7 +2393,7 @@
 </file>
 
 <file path=customXml/itemProps1.xml><?xml version="1.0" encoding="utf-8"?>
-<ds:datastoreItem xmlns:ds="http://schemas.openxmlformats.org/officeDocument/2006/customXml" ds:itemID="{518E8F96-E263-45E2-94B5-74E10B614770}">
+<ds:datastoreItem xmlns:ds="http://schemas.openxmlformats.org/officeDocument/2006/customXml" ds:itemID="{C4277B3E-3C1F-449A-A56F-E9EDD5FB47F9}">
   <ds:schemaRefs>
     <ds:schemaRef ds:uri="http://schemas.openxmlformats.org/officeDocument/2006/bibliography"/>
   </ds:schemaRefs>

</xml_diff>